<commit_message>
update w7 part 1
</commit_message>
<xml_diff>
--- a/WEEK7/TranMinhTien_W7_21010611.docx
+++ b/WEEK7/TranMinhTien_W7_21010611.docx
@@ -242,6 +242,48 @@
           <w:szCs w:val="28"/>
         </w:rPr>
       </w:pPr>
+      <w:r>
+        <w:rPr>
+          <w:rFonts w:eastAsia="Times New Roman" w:cs="Times New Roman"/>
+          <w:sz w:val="28"/>
+          <w:szCs w:val="28"/>
+        </w:rPr>
+        <w:drawing>
+          <wp:inline distT="0" distB="0" distL="0" distR="0" wp14:anchorId="17C2DE27" wp14:editId="3C3FAB41">
+            <wp:extent cx="6016625" cy="779145"/>
+            <wp:effectExtent l="0" t="0" r="3175" b="1905"/>
+            <wp:docPr id="1" name="Picture 1"/>
+            <wp:cNvGraphicFramePr>
+              <a:graphicFrameLocks xmlns:a="http://schemas.openxmlformats.org/drawingml/2006/main" noChangeAspect="1"/>
+            </wp:cNvGraphicFramePr>
+            <a:graphic xmlns:a="http://schemas.openxmlformats.org/drawingml/2006/main">
+              <a:graphicData uri="http://schemas.openxmlformats.org/drawingml/2006/picture">
+                <pic:pic xmlns:pic="http://schemas.openxmlformats.org/drawingml/2006/picture">
+                  <pic:nvPicPr>
+                    <pic:cNvPr id="1" name=""/>
+                    <pic:cNvPicPr/>
+                  </pic:nvPicPr>
+                  <pic:blipFill>
+                    <a:blip r:embed="rId5"/>
+                    <a:stretch>
+                      <a:fillRect/>
+                    </a:stretch>
+                  </pic:blipFill>
+                  <pic:spPr>
+                    <a:xfrm>
+                      <a:off x="0" y="0"/>
+                      <a:ext cx="6016625" cy="779145"/>
+                    </a:xfrm>
+                    <a:prstGeom prst="rect">
+                      <a:avLst/>
+                    </a:prstGeom>
+                  </pic:spPr>
+                </pic:pic>
+              </a:graphicData>
+            </a:graphic>
+          </wp:inline>
+        </w:drawing>
+      </w:r>
     </w:p>
     <w:p>
       <w:pPr>
@@ -318,6 +360,48 @@
           <w:szCs w:val="28"/>
         </w:rPr>
       </w:pPr>
+      <w:r>
+        <w:rPr>
+          <w:rFonts w:eastAsia="Times New Roman" w:cs="Times New Roman"/>
+          <w:sz w:val="28"/>
+          <w:szCs w:val="28"/>
+        </w:rPr>
+        <w:drawing>
+          <wp:inline distT="0" distB="0" distL="0" distR="0" wp14:anchorId="1567F434" wp14:editId="02223A4C">
+            <wp:extent cx="5096317" cy="5405933"/>
+            <wp:effectExtent l="0" t="0" r="9525" b="4445"/>
+            <wp:docPr id="2" name="Picture 2"/>
+            <wp:cNvGraphicFramePr>
+              <a:graphicFrameLocks xmlns:a="http://schemas.openxmlformats.org/drawingml/2006/main" noChangeAspect="1"/>
+            </wp:cNvGraphicFramePr>
+            <a:graphic xmlns:a="http://schemas.openxmlformats.org/drawingml/2006/main">
+              <a:graphicData uri="http://schemas.openxmlformats.org/drawingml/2006/picture">
+                <pic:pic xmlns:pic="http://schemas.openxmlformats.org/drawingml/2006/picture">
+                  <pic:nvPicPr>
+                    <pic:cNvPr id="1" name=""/>
+                    <pic:cNvPicPr/>
+                  </pic:nvPicPr>
+                  <pic:blipFill>
+                    <a:blip r:embed="rId6"/>
+                    <a:stretch>
+                      <a:fillRect/>
+                    </a:stretch>
+                  </pic:blipFill>
+                  <pic:spPr>
+                    <a:xfrm>
+                      <a:off x="0" y="0"/>
+                      <a:ext cx="5103337" cy="5413379"/>
+                    </a:xfrm>
+                    <a:prstGeom prst="rect">
+                      <a:avLst/>
+                    </a:prstGeom>
+                  </pic:spPr>
+                </pic:pic>
+              </a:graphicData>
+            </a:graphic>
+          </wp:inline>
+        </w:drawing>
+      </w:r>
     </w:p>
     <w:p>
       <w:pPr>
@@ -331,6 +415,300 @@
         </w:tabs>
         <w:spacing w:after="0" w:line="240" w:lineRule="auto"/>
         <w:ind w:left="360"/>
+        <w:rPr>
+          <w:rFonts w:eastAsia="Times New Roman" w:cs="Times New Roman"/>
+          <w:sz w:val="28"/>
+          <w:szCs w:val="28"/>
+        </w:rPr>
+      </w:pPr>
+      <w:r>
+        <w:rPr>
+          <w:rFonts w:eastAsia="Times New Roman" w:cs="Times New Roman"/>
+          <w:sz w:val="28"/>
+          <w:szCs w:val="28"/>
+        </w:rPr>
+        <w:lastRenderedPageBreak/>
+        <w:drawing>
+          <wp:inline distT="0" distB="0" distL="0" distR="0" wp14:anchorId="2A669323" wp14:editId="26C301A7">
+            <wp:extent cx="6016625" cy="1449705"/>
+            <wp:effectExtent l="0" t="0" r="3175" b="0"/>
+            <wp:docPr id="3" name="Picture 3"/>
+            <wp:cNvGraphicFramePr>
+              <a:graphicFrameLocks xmlns:a="http://schemas.openxmlformats.org/drawingml/2006/main" noChangeAspect="1"/>
+            </wp:cNvGraphicFramePr>
+            <a:graphic xmlns:a="http://schemas.openxmlformats.org/drawingml/2006/main">
+              <a:graphicData uri="http://schemas.openxmlformats.org/drawingml/2006/picture">
+                <pic:pic xmlns:pic="http://schemas.openxmlformats.org/drawingml/2006/picture">
+                  <pic:nvPicPr>
+                    <pic:cNvPr id="1" name=""/>
+                    <pic:cNvPicPr/>
+                  </pic:nvPicPr>
+                  <pic:blipFill>
+                    <a:blip r:embed="rId7"/>
+                    <a:stretch>
+                      <a:fillRect/>
+                    </a:stretch>
+                  </pic:blipFill>
+                  <pic:spPr>
+                    <a:xfrm>
+                      <a:off x="0" y="0"/>
+                      <a:ext cx="6016625" cy="1449705"/>
+                    </a:xfrm>
+                    <a:prstGeom prst="rect">
+                      <a:avLst/>
+                    </a:prstGeom>
+                  </pic:spPr>
+                </pic:pic>
+              </a:graphicData>
+            </a:graphic>
+          </wp:inline>
+        </w:drawing>
+      </w:r>
+    </w:p>
+    <w:p>
+      <w:pPr>
+        <w:tabs>
+          <w:tab w:val="left" w:pos="710"/>
+          <w:tab w:val="left" w:pos="3184"/>
+          <w:tab w:val="left" w:pos="5870"/>
+          <w:tab w:val="left" w:pos="10041"/>
+          <w:tab w:val="left" w:pos="10137"/>
+          <w:tab w:val="left" w:pos="10233"/>
+        </w:tabs>
+        <w:spacing w:after="0" w:line="240" w:lineRule="auto"/>
+        <w:ind w:left="360"/>
+        <w:rPr>
+          <w:rFonts w:eastAsia="Times New Roman" w:cs="Times New Roman"/>
+          <w:sz w:val="28"/>
+          <w:szCs w:val="28"/>
+        </w:rPr>
+      </w:pPr>
+      <w:r>
+        <w:rPr>
+          <w:rFonts w:eastAsia="Times New Roman" w:cs="Times New Roman"/>
+          <w:sz w:val="28"/>
+          <w:szCs w:val="28"/>
+        </w:rPr>
+        <w:drawing>
+          <wp:inline distT="0" distB="0" distL="0" distR="0" wp14:anchorId="241667F9" wp14:editId="2D88B318">
+            <wp:extent cx="3048425" cy="924054"/>
+            <wp:effectExtent l="0" t="0" r="0" b="9525"/>
+            <wp:docPr id="4" name="Picture 4"/>
+            <wp:cNvGraphicFramePr>
+              <a:graphicFrameLocks xmlns:a="http://schemas.openxmlformats.org/drawingml/2006/main" noChangeAspect="1"/>
+            </wp:cNvGraphicFramePr>
+            <a:graphic xmlns:a="http://schemas.openxmlformats.org/drawingml/2006/main">
+              <a:graphicData uri="http://schemas.openxmlformats.org/drawingml/2006/picture">
+                <pic:pic xmlns:pic="http://schemas.openxmlformats.org/drawingml/2006/picture">
+                  <pic:nvPicPr>
+                    <pic:cNvPr id="1" name=""/>
+                    <pic:cNvPicPr/>
+                  </pic:nvPicPr>
+                  <pic:blipFill>
+                    <a:blip r:embed="rId8"/>
+                    <a:stretch>
+                      <a:fillRect/>
+                    </a:stretch>
+                  </pic:blipFill>
+                  <pic:spPr>
+                    <a:xfrm>
+                      <a:off x="0" y="0"/>
+                      <a:ext cx="3048425" cy="924054"/>
+                    </a:xfrm>
+                    <a:prstGeom prst="rect">
+                      <a:avLst/>
+                    </a:prstGeom>
+                  </pic:spPr>
+                </pic:pic>
+              </a:graphicData>
+            </a:graphic>
+          </wp:inline>
+        </w:drawing>
+      </w:r>
+    </w:p>
+    <w:p>
+      <w:pPr>
+        <w:tabs>
+          <w:tab w:val="left" w:pos="710"/>
+          <w:tab w:val="left" w:pos="3184"/>
+          <w:tab w:val="left" w:pos="5870"/>
+          <w:tab w:val="left" w:pos="10041"/>
+          <w:tab w:val="left" w:pos="10137"/>
+          <w:tab w:val="left" w:pos="10233"/>
+        </w:tabs>
+        <w:spacing w:after="0" w:line="240" w:lineRule="auto"/>
+        <w:ind w:left="360"/>
+        <w:rPr>
+          <w:rFonts w:eastAsia="Times New Roman" w:cs="Times New Roman"/>
+          <w:sz w:val="28"/>
+          <w:szCs w:val="28"/>
+        </w:rPr>
+      </w:pPr>
+      <w:r>
+        <w:rPr>
+          <w:rFonts w:eastAsia="Times New Roman" w:cs="Times New Roman"/>
+          <w:sz w:val="28"/>
+          <w:szCs w:val="28"/>
+        </w:rPr>
+        <w:drawing>
+          <wp:inline distT="0" distB="0" distL="0" distR="0" wp14:anchorId="4C6801D8" wp14:editId="441CCF95">
+            <wp:extent cx="6016625" cy="3382645"/>
+            <wp:effectExtent l="0" t="0" r="3175" b="8255"/>
+            <wp:docPr id="5" name="Picture 5"/>
+            <wp:cNvGraphicFramePr>
+              <a:graphicFrameLocks xmlns:a="http://schemas.openxmlformats.org/drawingml/2006/main" noChangeAspect="1"/>
+            </wp:cNvGraphicFramePr>
+            <a:graphic xmlns:a="http://schemas.openxmlformats.org/drawingml/2006/main">
+              <a:graphicData uri="http://schemas.openxmlformats.org/drawingml/2006/picture">
+                <pic:pic xmlns:pic="http://schemas.openxmlformats.org/drawingml/2006/picture">
+                  <pic:nvPicPr>
+                    <pic:cNvPr id="1" name=""/>
+                    <pic:cNvPicPr/>
+                  </pic:nvPicPr>
+                  <pic:blipFill>
+                    <a:blip r:embed="rId9"/>
+                    <a:stretch>
+                      <a:fillRect/>
+                    </a:stretch>
+                  </pic:blipFill>
+                  <pic:spPr>
+                    <a:xfrm>
+                      <a:off x="0" y="0"/>
+                      <a:ext cx="6016625" cy="3382645"/>
+                    </a:xfrm>
+                    <a:prstGeom prst="rect">
+                      <a:avLst/>
+                    </a:prstGeom>
+                  </pic:spPr>
+                </pic:pic>
+              </a:graphicData>
+            </a:graphic>
+          </wp:inline>
+        </w:drawing>
+      </w:r>
+    </w:p>
+    <w:p>
+      <w:pPr>
+        <w:tabs>
+          <w:tab w:val="left" w:pos="710"/>
+          <w:tab w:val="left" w:pos="3184"/>
+          <w:tab w:val="left" w:pos="5870"/>
+          <w:tab w:val="left" w:pos="10041"/>
+          <w:tab w:val="left" w:pos="10137"/>
+          <w:tab w:val="left" w:pos="10233"/>
+        </w:tabs>
+        <w:spacing w:after="0" w:line="240" w:lineRule="auto"/>
+        <w:ind w:left="360"/>
+        <w:rPr>
+          <w:rFonts w:eastAsia="Times New Roman" w:cs="Times New Roman"/>
+          <w:sz w:val="28"/>
+          <w:szCs w:val="28"/>
+        </w:rPr>
+      </w:pPr>
+      <w:r>
+        <w:rPr>
+          <w:rFonts w:eastAsia="Times New Roman" w:cs="Times New Roman"/>
+          <w:sz w:val="28"/>
+          <w:szCs w:val="28"/>
+        </w:rPr>
+        <w:lastRenderedPageBreak/>
+        <w:drawing>
+          <wp:inline distT="0" distB="0" distL="0" distR="0" wp14:anchorId="360AE546" wp14:editId="7B2CC675">
+            <wp:extent cx="6016625" cy="3382645"/>
+            <wp:effectExtent l="0" t="0" r="3175" b="8255"/>
+            <wp:docPr id="6" name="Picture 6"/>
+            <wp:cNvGraphicFramePr>
+              <a:graphicFrameLocks xmlns:a="http://schemas.openxmlformats.org/drawingml/2006/main" noChangeAspect="1"/>
+            </wp:cNvGraphicFramePr>
+            <a:graphic xmlns:a="http://schemas.openxmlformats.org/drawingml/2006/main">
+              <a:graphicData uri="http://schemas.openxmlformats.org/drawingml/2006/picture">
+                <pic:pic xmlns:pic="http://schemas.openxmlformats.org/drawingml/2006/picture">
+                  <pic:nvPicPr>
+                    <pic:cNvPr id="1" name=""/>
+                    <pic:cNvPicPr/>
+                  </pic:nvPicPr>
+                  <pic:blipFill>
+                    <a:blip r:embed="rId10"/>
+                    <a:stretch>
+                      <a:fillRect/>
+                    </a:stretch>
+                  </pic:blipFill>
+                  <pic:spPr>
+                    <a:xfrm>
+                      <a:off x="0" y="0"/>
+                      <a:ext cx="6016625" cy="3382645"/>
+                    </a:xfrm>
+                    <a:prstGeom prst="rect">
+                      <a:avLst/>
+                    </a:prstGeom>
+                  </pic:spPr>
+                </pic:pic>
+              </a:graphicData>
+            </a:graphic>
+          </wp:inline>
+        </w:drawing>
+      </w:r>
+      <w:r>
+        <w:rPr>
+          <w:noProof/>
+        </w:rPr>
+        <w:t xml:space="preserve"> </w:t>
+      </w:r>
+      <w:r>
+        <w:rPr>
+          <w:rFonts w:eastAsia="Times New Roman" w:cs="Times New Roman"/>
+          <w:sz w:val="28"/>
+          <w:szCs w:val="28"/>
+        </w:rPr>
+        <w:drawing>
+          <wp:inline distT="0" distB="0" distL="0" distR="0" wp14:anchorId="4DAE525D" wp14:editId="33FD049A">
+            <wp:extent cx="6016625" cy="3382645"/>
+            <wp:effectExtent l="0" t="0" r="3175" b="8255"/>
+            <wp:docPr id="7" name="Picture 7"/>
+            <wp:cNvGraphicFramePr>
+              <a:graphicFrameLocks xmlns:a="http://schemas.openxmlformats.org/drawingml/2006/main" noChangeAspect="1"/>
+            </wp:cNvGraphicFramePr>
+            <a:graphic xmlns:a="http://schemas.openxmlformats.org/drawingml/2006/main">
+              <a:graphicData uri="http://schemas.openxmlformats.org/drawingml/2006/picture">
+                <pic:pic xmlns:pic="http://schemas.openxmlformats.org/drawingml/2006/picture">
+                  <pic:nvPicPr>
+                    <pic:cNvPr id="1" name=""/>
+                    <pic:cNvPicPr/>
+                  </pic:nvPicPr>
+                  <pic:blipFill>
+                    <a:blip r:embed="rId11"/>
+                    <a:stretch>
+                      <a:fillRect/>
+                    </a:stretch>
+                  </pic:blipFill>
+                  <pic:spPr>
+                    <a:xfrm>
+                      <a:off x="0" y="0"/>
+                      <a:ext cx="6016625" cy="3382645"/>
+                    </a:xfrm>
+                    <a:prstGeom prst="rect">
+                      <a:avLst/>
+                    </a:prstGeom>
+                  </pic:spPr>
+                </pic:pic>
+              </a:graphicData>
+            </a:graphic>
+          </wp:inline>
+        </w:drawing>
+      </w:r>
+    </w:p>
+    <w:p>
+      <w:pPr>
+        <w:tabs>
+          <w:tab w:val="left" w:pos="710"/>
+          <w:tab w:val="left" w:pos="3184"/>
+          <w:tab w:val="left" w:pos="5870"/>
+          <w:tab w:val="left" w:pos="10041"/>
+          <w:tab w:val="left" w:pos="10137"/>
+          <w:tab w:val="left" w:pos="10233"/>
+        </w:tabs>
+        <w:spacing w:after="0" w:line="240" w:lineRule="auto"/>
+        <w:ind w:left="360"/>
         <w:jc w:val="both"/>
         <w:rPr>
           <w:rFonts w:eastAsia="Times New Roman" w:cs="Times New Roman"/>
@@ -346,7 +724,16 @@
           <w:sz w:val="28"/>
           <w:szCs w:val="28"/>
         </w:rPr>
-        <w:t xml:space="preserve"> 3. Chạy các container ở chế độ nền (background)</w:t>
+        <w:t xml:space="preserve"> 3. Chạy các container ở chế độ nền (backgrou</w:t>
+      </w:r>
+      <w:r>
+        <w:rPr>
+          <w:rFonts w:eastAsia="Times New Roman" w:cs="Times New Roman"/>
+          <w:b/>
+          <w:sz w:val="28"/>
+          <w:szCs w:val="28"/>
+        </w:rPr>
+        <w:t>)</w:t>
       </w:r>
     </w:p>
     <w:p>
@@ -360,21 +747,14 @@
           <w:tab w:val="left" w:pos="10233"/>
         </w:tabs>
         <w:spacing w:after="0" w:line="240" w:lineRule="auto"/>
-        <w:ind w:left="360"/>
-        <w:rPr>
-          <w:rFonts w:eastAsia="Times New Roman" w:cs="Times New Roman"/>
-          <w:sz w:val="28"/>
-          <w:szCs w:val="28"/>
-        </w:rPr>
-      </w:pPr>
-      <w:r>
-        <w:rPr>
-          <w:rFonts w:eastAsia="Times New Roman" w:cs="Times New Roman"/>
-          <w:sz w:val="28"/>
-          <w:szCs w:val="28"/>
-        </w:rPr>
-        <w:t>docker compose up -d</w:t>
-      </w:r>
+        <w:jc w:val="both"/>
+        <w:rPr>
+          <w:rFonts w:eastAsia="Times New Roman" w:cs="Times New Roman"/>
+          <w:b/>
+          <w:sz w:val="28"/>
+          <w:szCs w:val="28"/>
+        </w:rPr>
+      </w:pPr>
     </w:p>
     <w:p>
       <w:pPr>
@@ -387,13 +767,41 @@
           <w:tab w:val="left" w:pos="10233"/>
         </w:tabs>
         <w:spacing w:after="0" w:line="240" w:lineRule="auto"/>
-        <w:ind w:left="360"/>
-        <w:rPr>
-          <w:rFonts w:eastAsia="Times New Roman" w:cs="Times New Roman"/>
-          <w:sz w:val="28"/>
-          <w:szCs w:val="28"/>
-        </w:rPr>
-      </w:pPr>
+        <w:jc w:val="both"/>
+        <w:rPr>
+          <w:rFonts w:eastAsia="Times New Roman" w:cs="Times New Roman"/>
+          <w:b/>
+          <w:sz w:val="28"/>
+          <w:szCs w:val="28"/>
+        </w:rPr>
+      </w:pPr>
+      <w:r>
+        <w:rPr>
+          <w:rFonts w:eastAsia="Times New Roman" w:cs="Times New Roman"/>
+          <w:b/>
+          <w:sz w:val="28"/>
+          <w:szCs w:val="28"/>
+        </w:rPr>
+        <w:t xml:space="preserve">docker compose up -d </w:t>
+      </w:r>
+      <w:r>
+        <w:rPr>
+          <w:rFonts w:eastAsia="Times New Roman" w:cs="Times New Roman"/>
+          <w:b/>
+          <w:sz w:val="28"/>
+          <w:szCs w:val="28"/>
+        </w:rPr>
+        <w:t>–</w:t>
+      </w:r>
+      <w:r>
+        <w:rPr>
+          <w:rFonts w:eastAsia="Times New Roman" w:cs="Times New Roman"/>
+          <w:b/>
+          <w:sz w:val="28"/>
+          <w:szCs w:val="28"/>
+        </w:rPr>
+        <w:t>build</w:t>
+      </w:r>
     </w:p>
     <w:p>
       <w:pPr>
@@ -406,7 +814,6 @@
           <w:tab w:val="left" w:pos="10233"/>
         </w:tabs>
         <w:spacing w:after="0" w:line="240" w:lineRule="auto"/>
-        <w:ind w:left="360"/>
         <w:jc w:val="both"/>
         <w:rPr>
           <w:rFonts w:eastAsia="Times New Roman" w:cs="Times New Roman"/>
@@ -418,10 +825,74 @@
       <w:r>
         <w:rPr>
           <w:rFonts w:eastAsia="Times New Roman" w:cs="Times New Roman"/>
+          <w:sz w:val="28"/>
+          <w:szCs w:val="28"/>
+        </w:rPr>
+        <w:drawing>
+          <wp:inline distT="0" distB="0" distL="0" distR="0" wp14:anchorId="076B43FF" wp14:editId="56DA7E33">
+            <wp:extent cx="6016625" cy="1953895"/>
+            <wp:effectExtent l="0" t="0" r="3175" b="8255"/>
+            <wp:docPr id="8" name="Picture 8"/>
+            <wp:cNvGraphicFramePr>
+              <a:graphicFrameLocks xmlns:a="http://schemas.openxmlformats.org/drawingml/2006/main" noChangeAspect="1"/>
+            </wp:cNvGraphicFramePr>
+            <a:graphic xmlns:a="http://schemas.openxmlformats.org/drawingml/2006/main">
+              <a:graphicData uri="http://schemas.openxmlformats.org/drawingml/2006/picture">
+                <pic:pic xmlns:pic="http://schemas.openxmlformats.org/drawingml/2006/picture">
+                  <pic:nvPicPr>
+                    <pic:cNvPr id="1" name=""/>
+                    <pic:cNvPicPr/>
+                  </pic:nvPicPr>
+                  <pic:blipFill>
+                    <a:blip r:embed="rId12"/>
+                    <a:stretch>
+                      <a:fillRect/>
+                    </a:stretch>
+                  </pic:blipFill>
+                  <pic:spPr>
+                    <a:xfrm>
+                      <a:off x="0" y="0"/>
+                      <a:ext cx="6016625" cy="1953895"/>
+                    </a:xfrm>
+                    <a:prstGeom prst="rect">
+                      <a:avLst/>
+                    </a:prstGeom>
+                  </pic:spPr>
+                </pic:pic>
+              </a:graphicData>
+            </a:graphic>
+          </wp:inline>
+        </w:drawing>
+      </w:r>
+    </w:p>
+    <w:p>
+      <w:pPr>
+        <w:tabs>
+          <w:tab w:val="left" w:pos="710"/>
+          <w:tab w:val="left" w:pos="3184"/>
+          <w:tab w:val="left" w:pos="5870"/>
+          <w:tab w:val="left" w:pos="10041"/>
+          <w:tab w:val="left" w:pos="10137"/>
+          <w:tab w:val="left" w:pos="10233"/>
+        </w:tabs>
+        <w:spacing w:after="0" w:line="240" w:lineRule="auto"/>
+        <w:ind w:left="360"/>
+        <w:jc w:val="both"/>
+        <w:rPr>
+          <w:rFonts w:eastAsia="Times New Roman" w:cs="Times New Roman"/>
           <w:b/>
           <w:sz w:val="28"/>
           <w:szCs w:val="28"/>
         </w:rPr>
+      </w:pPr>
+      <w:r>
+        <w:rPr>
+          <w:rFonts w:eastAsia="Times New Roman" w:cs="Times New Roman"/>
+          <w:b/>
+          <w:sz w:val="28"/>
+          <w:szCs w:val="28"/>
+        </w:rPr>
+        <w:lastRenderedPageBreak/>
         <w:t xml:space="preserve"> 4. Liệt kê các container đang chạy bằng Docker Compose</w:t>
       </w:r>
     </w:p>
@@ -527,710 +998,6 @@
         </w:rPr>
         <w:t>docker compose down</w:t>
       </w:r>
-    </w:p>
-    <w:p>
-      <w:pPr>
-        <w:tabs>
-          <w:tab w:val="left" w:pos="710"/>
-          <w:tab w:val="left" w:pos="3184"/>
-          <w:tab w:val="left" w:pos="5870"/>
-          <w:tab w:val="left" w:pos="10041"/>
-          <w:tab w:val="left" w:pos="10137"/>
-          <w:tab w:val="left" w:pos="10233"/>
-        </w:tabs>
-        <w:spacing w:after="0" w:line="240" w:lineRule="auto"/>
-        <w:ind w:left="360"/>
-        <w:rPr>
-          <w:rFonts w:eastAsia="Times New Roman" w:cs="Times New Roman"/>
-          <w:sz w:val="28"/>
-          <w:szCs w:val="28"/>
-        </w:rPr>
-      </w:pPr>
-    </w:p>
-    <w:p>
-      <w:pPr>
-        <w:tabs>
-          <w:tab w:val="left" w:pos="710"/>
-          <w:tab w:val="left" w:pos="3184"/>
-          <w:tab w:val="left" w:pos="5870"/>
-          <w:tab w:val="left" w:pos="10041"/>
-          <w:tab w:val="left" w:pos="10137"/>
-          <w:tab w:val="left" w:pos="10233"/>
-        </w:tabs>
-        <w:spacing w:after="0" w:line="240" w:lineRule="auto"/>
-        <w:ind w:left="360"/>
-        <w:jc w:val="both"/>
-        <w:rPr>
-          <w:rFonts w:eastAsia="Times New Roman" w:cs="Times New Roman"/>
-          <w:b/>
-          <w:sz w:val="28"/>
-          <w:szCs w:val="28"/>
-        </w:rPr>
-      </w:pPr>
-      <w:r>
-        <w:rPr>
-          <w:rFonts w:eastAsia="Times New Roman" w:cs="Times New Roman"/>
-          <w:b/>
-          <w:sz w:val="28"/>
-          <w:szCs w:val="28"/>
-        </w:rPr>
-        <w:t xml:space="preserve"> 6. Khởi động lại các service đang chạy</w:t>
-      </w:r>
-    </w:p>
-    <w:p>
-      <w:pPr>
-        <w:tabs>
-          <w:tab w:val="left" w:pos="710"/>
-          <w:tab w:val="left" w:pos="3184"/>
-          <w:tab w:val="left" w:pos="5870"/>
-          <w:tab w:val="left" w:pos="10041"/>
-          <w:tab w:val="left" w:pos="10137"/>
-          <w:tab w:val="left" w:pos="10233"/>
-        </w:tabs>
-        <w:spacing w:after="0" w:line="240" w:lineRule="auto"/>
-        <w:ind w:left="360"/>
-        <w:rPr>
-          <w:rFonts w:eastAsia="Times New Roman" w:cs="Times New Roman"/>
-          <w:sz w:val="28"/>
-          <w:szCs w:val="28"/>
-        </w:rPr>
-      </w:pPr>
-      <w:r>
-        <w:rPr>
-          <w:rFonts w:eastAsia="Times New Roman" w:cs="Times New Roman"/>
-          <w:sz w:val="28"/>
-          <w:szCs w:val="28"/>
-        </w:rPr>
-        <w:t>docker compose restart</w:t>
-      </w:r>
-    </w:p>
-    <w:p>
-      <w:pPr>
-        <w:tabs>
-          <w:tab w:val="left" w:pos="710"/>
-          <w:tab w:val="left" w:pos="3184"/>
-          <w:tab w:val="left" w:pos="5870"/>
-          <w:tab w:val="left" w:pos="10041"/>
-          <w:tab w:val="left" w:pos="10137"/>
-          <w:tab w:val="left" w:pos="10233"/>
-        </w:tabs>
-        <w:spacing w:after="0" w:line="240" w:lineRule="auto"/>
-        <w:ind w:left="360"/>
-        <w:rPr>
-          <w:rFonts w:eastAsia="Times New Roman" w:cs="Times New Roman"/>
-          <w:sz w:val="28"/>
-          <w:szCs w:val="28"/>
-        </w:rPr>
-      </w:pPr>
-    </w:p>
-    <w:p>
-      <w:pPr>
-        <w:tabs>
-          <w:tab w:val="left" w:pos="710"/>
-          <w:tab w:val="left" w:pos="3184"/>
-          <w:tab w:val="left" w:pos="5870"/>
-          <w:tab w:val="left" w:pos="10041"/>
-          <w:tab w:val="left" w:pos="10137"/>
-          <w:tab w:val="left" w:pos="10233"/>
-        </w:tabs>
-        <w:spacing w:after="0" w:line="240" w:lineRule="auto"/>
-        <w:ind w:left="360"/>
-        <w:jc w:val="both"/>
-        <w:rPr>
-          <w:rFonts w:eastAsia="Times New Roman" w:cs="Times New Roman"/>
-          <w:b/>
-          <w:sz w:val="28"/>
-          <w:szCs w:val="28"/>
-        </w:rPr>
-      </w:pPr>
-      <w:r>
-        <w:rPr>
-          <w:rFonts w:eastAsia="Times New Roman" w:cs="Times New Roman"/>
-          <w:b/>
-          <w:sz w:val="28"/>
-          <w:szCs w:val="28"/>
-        </w:rPr>
-        <w:t xml:space="preserve"> 7. Xem log các container (realtime, tương đương tail -f)</w:t>
-      </w:r>
-    </w:p>
-    <w:p>
-      <w:pPr>
-        <w:tabs>
-          <w:tab w:val="left" w:pos="710"/>
-          <w:tab w:val="left" w:pos="3184"/>
-          <w:tab w:val="left" w:pos="5870"/>
-          <w:tab w:val="left" w:pos="10041"/>
-          <w:tab w:val="left" w:pos="10137"/>
-          <w:tab w:val="left" w:pos="10233"/>
-        </w:tabs>
-        <w:spacing w:after="0" w:line="240" w:lineRule="auto"/>
-        <w:ind w:left="360"/>
-        <w:rPr>
-          <w:rFonts w:eastAsia="Times New Roman" w:cs="Times New Roman"/>
-          <w:sz w:val="28"/>
-          <w:szCs w:val="28"/>
-        </w:rPr>
-      </w:pPr>
-      <w:r>
-        <w:rPr>
-          <w:rFonts w:eastAsia="Times New Roman" w:cs="Times New Roman"/>
-          <w:sz w:val="28"/>
-          <w:szCs w:val="28"/>
-        </w:rPr>
-        <w:t>docker compose logs -f</w:t>
-      </w:r>
-    </w:p>
-    <w:p>
-      <w:pPr>
-        <w:tabs>
-          <w:tab w:val="left" w:pos="710"/>
-          <w:tab w:val="left" w:pos="3184"/>
-          <w:tab w:val="left" w:pos="5870"/>
-          <w:tab w:val="left" w:pos="10041"/>
-          <w:tab w:val="left" w:pos="10137"/>
-          <w:tab w:val="left" w:pos="10233"/>
-        </w:tabs>
-        <w:spacing w:after="0" w:line="240" w:lineRule="auto"/>
-        <w:ind w:left="360"/>
-        <w:rPr>
-          <w:rFonts w:eastAsia="Times New Roman" w:cs="Times New Roman"/>
-          <w:sz w:val="28"/>
-          <w:szCs w:val="28"/>
-        </w:rPr>
-      </w:pPr>
-    </w:p>
-    <w:p>
-      <w:pPr>
-        <w:tabs>
-          <w:tab w:val="left" w:pos="710"/>
-          <w:tab w:val="left" w:pos="3184"/>
-          <w:tab w:val="left" w:pos="5870"/>
-          <w:tab w:val="left" w:pos="10041"/>
-          <w:tab w:val="left" w:pos="10137"/>
-          <w:tab w:val="left" w:pos="10233"/>
-        </w:tabs>
-        <w:spacing w:after="0" w:line="240" w:lineRule="auto"/>
-        <w:ind w:left="360"/>
-        <w:jc w:val="both"/>
-        <w:rPr>
-          <w:rFonts w:eastAsia="Times New Roman" w:cs="Times New Roman"/>
-          <w:b/>
-          <w:sz w:val="28"/>
-          <w:szCs w:val="28"/>
-        </w:rPr>
-      </w:pPr>
-      <w:r>
-        <w:rPr>
-          <w:rFonts w:eastAsia="Times New Roman" w:cs="Times New Roman"/>
-          <w:b/>
-          <w:sz w:val="28"/>
-          <w:szCs w:val="28"/>
-        </w:rPr>
-        <w:t xml:space="preserve"> 8. Build lại các image</w:t>
-      </w:r>
-    </w:p>
-    <w:p>
-      <w:pPr>
-        <w:tabs>
-          <w:tab w:val="left" w:pos="710"/>
-          <w:tab w:val="left" w:pos="3184"/>
-          <w:tab w:val="left" w:pos="5870"/>
-          <w:tab w:val="left" w:pos="10041"/>
-          <w:tab w:val="left" w:pos="10137"/>
-          <w:tab w:val="left" w:pos="10233"/>
-        </w:tabs>
-        <w:spacing w:after="0" w:line="240" w:lineRule="auto"/>
-        <w:ind w:left="360"/>
-        <w:rPr>
-          <w:rFonts w:eastAsia="Times New Roman" w:cs="Times New Roman"/>
-          <w:sz w:val="28"/>
-          <w:szCs w:val="28"/>
-        </w:rPr>
-      </w:pPr>
-      <w:r>
-        <w:rPr>
-          <w:rFonts w:eastAsia="Times New Roman" w:cs="Times New Roman"/>
-          <w:sz w:val="28"/>
-          <w:szCs w:val="28"/>
-        </w:rPr>
-        <w:t>docker compose build</w:t>
-      </w:r>
-    </w:p>
-    <w:p>
-      <w:pPr>
-        <w:tabs>
-          <w:tab w:val="left" w:pos="710"/>
-          <w:tab w:val="left" w:pos="3184"/>
-          <w:tab w:val="left" w:pos="5870"/>
-          <w:tab w:val="left" w:pos="10041"/>
-          <w:tab w:val="left" w:pos="10137"/>
-          <w:tab w:val="left" w:pos="10233"/>
-        </w:tabs>
-        <w:spacing w:after="0" w:line="240" w:lineRule="auto"/>
-        <w:ind w:left="360"/>
-        <w:rPr>
-          <w:rFonts w:eastAsia="Times New Roman" w:cs="Times New Roman"/>
-          <w:sz w:val="28"/>
-          <w:szCs w:val="28"/>
-        </w:rPr>
-      </w:pPr>
-    </w:p>
-    <w:p>
-      <w:pPr>
-        <w:tabs>
-          <w:tab w:val="left" w:pos="710"/>
-          <w:tab w:val="left" w:pos="3184"/>
-          <w:tab w:val="left" w:pos="5870"/>
-          <w:tab w:val="left" w:pos="10041"/>
-          <w:tab w:val="left" w:pos="10137"/>
-          <w:tab w:val="left" w:pos="10233"/>
-        </w:tabs>
-        <w:spacing w:after="0" w:line="240" w:lineRule="auto"/>
-        <w:ind w:left="360"/>
-        <w:jc w:val="both"/>
-        <w:rPr>
-          <w:rFonts w:eastAsia="Times New Roman" w:cs="Times New Roman"/>
-          <w:b/>
-          <w:sz w:val="28"/>
-          <w:szCs w:val="28"/>
-        </w:rPr>
-      </w:pPr>
-      <w:r>
-        <w:rPr>
-          <w:rFonts w:eastAsia="Times New Roman" w:cs="Times New Roman"/>
-          <w:b/>
-          <w:sz w:val="28"/>
-          <w:szCs w:val="28"/>
-        </w:rPr>
-        <w:t xml:space="preserve"> 9. Thực thi lệnh trong container đang chạy (ví dụ mở bash trong service "web")</w:t>
-      </w:r>
-    </w:p>
-    <w:p>
-      <w:pPr>
-        <w:tabs>
-          <w:tab w:val="left" w:pos="710"/>
-          <w:tab w:val="left" w:pos="3184"/>
-          <w:tab w:val="left" w:pos="5870"/>
-          <w:tab w:val="left" w:pos="10041"/>
-          <w:tab w:val="left" w:pos="10137"/>
-          <w:tab w:val="left" w:pos="10233"/>
-        </w:tabs>
-        <w:spacing w:after="0" w:line="240" w:lineRule="auto"/>
-        <w:ind w:left="360"/>
-        <w:rPr>
-          <w:rFonts w:eastAsia="Times New Roman" w:cs="Times New Roman"/>
-          <w:sz w:val="28"/>
-          <w:szCs w:val="28"/>
-        </w:rPr>
-      </w:pPr>
-      <w:r>
-        <w:rPr>
-          <w:rFonts w:eastAsia="Times New Roman" w:cs="Times New Roman"/>
-          <w:sz w:val="28"/>
-          <w:szCs w:val="28"/>
-        </w:rPr>
-        <w:t>docker compose exec web bash</w:t>
-      </w:r>
-    </w:p>
-    <w:p>
-      <w:pPr>
-        <w:tabs>
-          <w:tab w:val="left" w:pos="710"/>
-          <w:tab w:val="left" w:pos="3184"/>
-          <w:tab w:val="left" w:pos="5870"/>
-          <w:tab w:val="left" w:pos="10041"/>
-          <w:tab w:val="left" w:pos="10137"/>
-          <w:tab w:val="left" w:pos="10233"/>
-        </w:tabs>
-        <w:spacing w:after="0" w:line="240" w:lineRule="auto"/>
-        <w:ind w:left="360"/>
-        <w:rPr>
-          <w:rFonts w:eastAsia="Times New Roman" w:cs="Times New Roman"/>
-          <w:sz w:val="28"/>
-          <w:szCs w:val="28"/>
-        </w:rPr>
-      </w:pPr>
-    </w:p>
-    <w:p>
-      <w:pPr>
-        <w:tabs>
-          <w:tab w:val="left" w:pos="710"/>
-          <w:tab w:val="left" w:pos="3184"/>
-          <w:tab w:val="left" w:pos="5870"/>
-          <w:tab w:val="left" w:pos="10041"/>
-          <w:tab w:val="left" w:pos="10137"/>
-          <w:tab w:val="left" w:pos="10233"/>
-        </w:tabs>
-        <w:spacing w:after="0" w:line="240" w:lineRule="auto"/>
-        <w:ind w:left="360"/>
-        <w:jc w:val="both"/>
-        <w:rPr>
-          <w:rFonts w:eastAsia="Times New Roman" w:cs="Times New Roman"/>
-          <w:b/>
-          <w:sz w:val="28"/>
-          <w:szCs w:val="28"/>
-        </w:rPr>
-      </w:pPr>
-      <w:r>
-        <w:rPr>
-          <w:rFonts w:eastAsia="Times New Roman" w:cs="Times New Roman"/>
-          <w:b/>
-          <w:sz w:val="28"/>
-          <w:szCs w:val="28"/>
-        </w:rPr>
-        <w:t xml:space="preserve"> 10. Dừng và xóa container, đồng thời xóa volume</w:t>
-      </w:r>
-    </w:p>
-    <w:p>
-      <w:pPr>
-        <w:tabs>
-          <w:tab w:val="left" w:pos="710"/>
-          <w:tab w:val="left" w:pos="3184"/>
-          <w:tab w:val="left" w:pos="5870"/>
-          <w:tab w:val="left" w:pos="10041"/>
-          <w:tab w:val="left" w:pos="10137"/>
-          <w:tab w:val="left" w:pos="10233"/>
-        </w:tabs>
-        <w:spacing w:after="0" w:line="240" w:lineRule="auto"/>
-        <w:ind w:left="360"/>
-        <w:rPr>
-          <w:rFonts w:eastAsia="Times New Roman" w:cs="Times New Roman"/>
-          <w:sz w:val="28"/>
-          <w:szCs w:val="28"/>
-        </w:rPr>
-      </w:pPr>
-      <w:r>
-        <w:rPr>
-          <w:rFonts w:eastAsia="Times New Roman" w:cs="Times New Roman"/>
-          <w:sz w:val="28"/>
-          <w:szCs w:val="28"/>
-        </w:rPr>
-        <w:t>docker compose down -v</w:t>
-      </w:r>
-    </w:p>
-    <w:p>
-      <w:pPr>
-        <w:tabs>
-          <w:tab w:val="left" w:pos="710"/>
-          <w:tab w:val="left" w:pos="3184"/>
-          <w:tab w:val="left" w:pos="5870"/>
-          <w:tab w:val="left" w:pos="10041"/>
-          <w:tab w:val="left" w:pos="10137"/>
-          <w:tab w:val="left" w:pos="10233"/>
-        </w:tabs>
-        <w:spacing w:after="0" w:line="240" w:lineRule="auto"/>
-        <w:ind w:left="360"/>
-        <w:rPr>
-          <w:rFonts w:eastAsia="Times New Roman" w:cs="Times New Roman"/>
-          <w:sz w:val="28"/>
-          <w:szCs w:val="28"/>
-        </w:rPr>
-      </w:pPr>
-    </w:p>
-    <w:p>
-      <w:pPr>
-        <w:tabs>
-          <w:tab w:val="left" w:pos="710"/>
-          <w:tab w:val="left" w:pos="3184"/>
-          <w:tab w:val="left" w:pos="5870"/>
-          <w:tab w:val="left" w:pos="10041"/>
-          <w:tab w:val="left" w:pos="10137"/>
-          <w:tab w:val="left" w:pos="10233"/>
-        </w:tabs>
-        <w:spacing w:after="0" w:line="240" w:lineRule="auto"/>
-        <w:ind w:left="360"/>
-        <w:jc w:val="both"/>
-        <w:rPr>
-          <w:rFonts w:eastAsia="Times New Roman" w:cs="Times New Roman"/>
-          <w:b/>
-          <w:sz w:val="28"/>
-          <w:szCs w:val="28"/>
-        </w:rPr>
-      </w:pPr>
-      <w:r>
-        <w:rPr>
-          <w:rFonts w:eastAsia="Times New Roman" w:cs="Times New Roman"/>
-          <w:b/>
-          <w:sz w:val="28"/>
-          <w:szCs w:val="28"/>
-        </w:rPr>
-        <w:t xml:space="preserve"> 11. Chạy một lệnh trong service mà không cần container đang chạy sẵn</w:t>
-      </w:r>
-    </w:p>
-    <w:p>
-      <w:pPr>
-        <w:tabs>
-          <w:tab w:val="left" w:pos="710"/>
-          <w:tab w:val="left" w:pos="3184"/>
-          <w:tab w:val="left" w:pos="5870"/>
-          <w:tab w:val="left" w:pos="10041"/>
-          <w:tab w:val="left" w:pos="10137"/>
-          <w:tab w:val="left" w:pos="10233"/>
-        </w:tabs>
-        <w:spacing w:after="0" w:line="240" w:lineRule="auto"/>
-        <w:ind w:left="360"/>
-        <w:rPr>
-          <w:rFonts w:eastAsia="Times New Roman" w:cs="Times New Roman"/>
-          <w:sz w:val="28"/>
-          <w:szCs w:val="28"/>
-        </w:rPr>
-      </w:pPr>
-      <w:r>
-        <w:rPr>
-          <w:rFonts w:eastAsia="Times New Roman" w:cs="Times New Roman"/>
-          <w:sz w:val="28"/>
-          <w:szCs w:val="28"/>
-        </w:rPr>
-        <w:t>docker compose run web npm install</w:t>
-      </w:r>
-    </w:p>
-    <w:p>
-      <w:pPr>
-        <w:tabs>
-          <w:tab w:val="left" w:pos="710"/>
-          <w:tab w:val="left" w:pos="3184"/>
-          <w:tab w:val="left" w:pos="5870"/>
-          <w:tab w:val="left" w:pos="10041"/>
-          <w:tab w:val="left" w:pos="10137"/>
-          <w:tab w:val="left" w:pos="10233"/>
-        </w:tabs>
-        <w:spacing w:after="0" w:line="240" w:lineRule="auto"/>
-        <w:ind w:left="360"/>
-        <w:rPr>
-          <w:rFonts w:eastAsia="Times New Roman" w:cs="Times New Roman"/>
-          <w:sz w:val="28"/>
-          <w:szCs w:val="28"/>
-        </w:rPr>
-      </w:pPr>
-    </w:p>
-    <w:p>
-      <w:pPr>
-        <w:tabs>
-          <w:tab w:val="left" w:pos="710"/>
-          <w:tab w:val="left" w:pos="3184"/>
-          <w:tab w:val="left" w:pos="5870"/>
-          <w:tab w:val="left" w:pos="10041"/>
-          <w:tab w:val="left" w:pos="10137"/>
-          <w:tab w:val="left" w:pos="10233"/>
-        </w:tabs>
-        <w:spacing w:after="0" w:line="240" w:lineRule="auto"/>
-        <w:ind w:left="360"/>
-        <w:jc w:val="both"/>
-        <w:rPr>
-          <w:rFonts w:eastAsia="Times New Roman" w:cs="Times New Roman"/>
-          <w:b/>
-          <w:sz w:val="28"/>
-          <w:szCs w:val="28"/>
-        </w:rPr>
-      </w:pPr>
-      <w:r>
-        <w:rPr>
-          <w:rFonts w:eastAsia="Times New Roman" w:cs="Times New Roman"/>
-          <w:b/>
-          <w:sz w:val="28"/>
-          <w:szCs w:val="28"/>
-        </w:rPr>
-        <w:t xml:space="preserve"> 12. Dừng một service cụ thể</w:t>
-      </w:r>
-    </w:p>
-    <w:p>
-      <w:pPr>
-        <w:tabs>
-          <w:tab w:val="left" w:pos="710"/>
-          <w:tab w:val="left" w:pos="3184"/>
-          <w:tab w:val="left" w:pos="5870"/>
-          <w:tab w:val="left" w:pos="10041"/>
-          <w:tab w:val="left" w:pos="10137"/>
-          <w:tab w:val="left" w:pos="10233"/>
-        </w:tabs>
-        <w:spacing w:after="0" w:line="240" w:lineRule="auto"/>
-        <w:ind w:left="360"/>
-        <w:rPr>
-          <w:rFonts w:eastAsia="Times New Roman" w:cs="Times New Roman"/>
-          <w:sz w:val="28"/>
-          <w:szCs w:val="28"/>
-        </w:rPr>
-      </w:pPr>
-      <w:r>
-        <w:rPr>
-          <w:rFonts w:eastAsia="Times New Roman" w:cs="Times New Roman"/>
-          <w:sz w:val="28"/>
-          <w:szCs w:val="28"/>
-        </w:rPr>
-        <w:lastRenderedPageBreak/>
-        <w:t>docker compose stop web</w:t>
-      </w:r>
-    </w:p>
-    <w:p>
-      <w:pPr>
-        <w:tabs>
-          <w:tab w:val="left" w:pos="710"/>
-          <w:tab w:val="left" w:pos="3184"/>
-          <w:tab w:val="left" w:pos="5870"/>
-          <w:tab w:val="left" w:pos="10041"/>
-          <w:tab w:val="left" w:pos="10137"/>
-          <w:tab w:val="left" w:pos="10233"/>
-        </w:tabs>
-        <w:spacing w:after="0" w:line="240" w:lineRule="auto"/>
-        <w:ind w:left="360"/>
-        <w:rPr>
-          <w:rFonts w:eastAsia="Times New Roman" w:cs="Times New Roman"/>
-          <w:sz w:val="28"/>
-          <w:szCs w:val="28"/>
-        </w:rPr>
-      </w:pPr>
-    </w:p>
-    <w:p>
-      <w:pPr>
-        <w:tabs>
-          <w:tab w:val="left" w:pos="710"/>
-          <w:tab w:val="left" w:pos="3184"/>
-          <w:tab w:val="left" w:pos="5870"/>
-          <w:tab w:val="left" w:pos="10041"/>
-          <w:tab w:val="left" w:pos="10137"/>
-          <w:tab w:val="left" w:pos="10233"/>
-        </w:tabs>
-        <w:spacing w:after="0" w:line="240" w:lineRule="auto"/>
-        <w:ind w:left="360"/>
-        <w:jc w:val="both"/>
-        <w:rPr>
-          <w:rFonts w:eastAsia="Times New Roman" w:cs="Times New Roman"/>
-          <w:b/>
-          <w:sz w:val="28"/>
-          <w:szCs w:val="28"/>
-        </w:rPr>
-      </w:pPr>
-      <w:r>
-        <w:rPr>
-          <w:rFonts w:eastAsia="Times New Roman" w:cs="Times New Roman"/>
-          <w:b/>
-          <w:sz w:val="28"/>
-          <w:szCs w:val="28"/>
-        </w:rPr>
-        <w:t xml:space="preserve"> 13. Xóa container đã dừng của một service</w:t>
-      </w:r>
-    </w:p>
-    <w:p>
-      <w:pPr>
-        <w:tabs>
-          <w:tab w:val="left" w:pos="710"/>
-          <w:tab w:val="left" w:pos="3184"/>
-          <w:tab w:val="left" w:pos="5870"/>
-          <w:tab w:val="left" w:pos="10041"/>
-          <w:tab w:val="left" w:pos="10137"/>
-          <w:tab w:val="left" w:pos="10233"/>
-        </w:tabs>
-        <w:spacing w:after="0" w:line="240" w:lineRule="auto"/>
-        <w:ind w:left="360"/>
-        <w:rPr>
-          <w:rFonts w:eastAsia="Times New Roman" w:cs="Times New Roman"/>
-          <w:sz w:val="28"/>
-          <w:szCs w:val="28"/>
-        </w:rPr>
-      </w:pPr>
-      <w:r>
-        <w:rPr>
-          <w:rFonts w:eastAsia="Times New Roman" w:cs="Times New Roman"/>
-          <w:sz w:val="28"/>
-          <w:szCs w:val="28"/>
-        </w:rPr>
-        <w:t>docker compose rm web</w:t>
-      </w:r>
-    </w:p>
-    <w:p>
-      <w:pPr>
-        <w:tabs>
-          <w:tab w:val="left" w:pos="710"/>
-          <w:tab w:val="left" w:pos="3184"/>
-          <w:tab w:val="left" w:pos="5870"/>
-          <w:tab w:val="left" w:pos="10041"/>
-          <w:tab w:val="left" w:pos="10137"/>
-          <w:tab w:val="left" w:pos="10233"/>
-        </w:tabs>
-        <w:spacing w:after="0" w:line="240" w:lineRule="auto"/>
-        <w:ind w:left="360"/>
-        <w:rPr>
-          <w:rFonts w:eastAsia="Times New Roman" w:cs="Times New Roman"/>
-          <w:sz w:val="28"/>
-          <w:szCs w:val="28"/>
-        </w:rPr>
-      </w:pPr>
-    </w:p>
-    <w:p>
-      <w:pPr>
-        <w:tabs>
-          <w:tab w:val="left" w:pos="710"/>
-          <w:tab w:val="left" w:pos="3184"/>
-          <w:tab w:val="left" w:pos="5870"/>
-          <w:tab w:val="left" w:pos="10041"/>
-          <w:tab w:val="left" w:pos="10137"/>
-          <w:tab w:val="left" w:pos="10233"/>
-        </w:tabs>
-        <w:spacing w:after="0" w:line="240" w:lineRule="auto"/>
-        <w:ind w:left="360"/>
-        <w:jc w:val="both"/>
-        <w:rPr>
-          <w:rFonts w:eastAsia="Times New Roman" w:cs="Times New Roman"/>
-          <w:b/>
-          <w:sz w:val="28"/>
-          <w:szCs w:val="28"/>
-        </w:rPr>
-      </w:pPr>
-      <w:r>
-        <w:rPr>
-          <w:rFonts w:eastAsia="Times New Roman" w:cs="Times New Roman"/>
-          <w:b/>
-          <w:sz w:val="28"/>
-          <w:szCs w:val="28"/>
-        </w:rPr>
-        <w:t xml:space="preserve"> 14. Hiển thị file docker-compose.yml sau khi hợp nhất và xử lý biến</w:t>
-      </w:r>
-    </w:p>
-    <w:p>
-      <w:pPr>
-        <w:tabs>
-          <w:tab w:val="left" w:pos="710"/>
-          <w:tab w:val="left" w:pos="3184"/>
-          <w:tab w:val="left" w:pos="5870"/>
-          <w:tab w:val="left" w:pos="10041"/>
-          <w:tab w:val="left" w:pos="10137"/>
-          <w:tab w:val="left" w:pos="10233"/>
-        </w:tabs>
-        <w:spacing w:after="0" w:line="240" w:lineRule="auto"/>
-        <w:ind w:left="360"/>
-        <w:rPr>
-          <w:rFonts w:eastAsia="Times New Roman" w:cs="Times New Roman"/>
-          <w:sz w:val="28"/>
-          <w:szCs w:val="28"/>
-        </w:rPr>
-      </w:pPr>
-      <w:r>
-        <w:rPr>
-          <w:rFonts w:eastAsia="Times New Roman" w:cs="Times New Roman"/>
-          <w:sz w:val="28"/>
-          <w:szCs w:val="28"/>
-        </w:rPr>
-        <w:t>docker compose config</w:t>
-      </w:r>
-    </w:p>
-    <w:p>
-      <w:pPr>
-        <w:tabs>
-          <w:tab w:val="left" w:pos="710"/>
-          <w:tab w:val="left" w:pos="3184"/>
-          <w:tab w:val="left" w:pos="5870"/>
-          <w:tab w:val="left" w:pos="10041"/>
-          <w:tab w:val="left" w:pos="10137"/>
-          <w:tab w:val="left" w:pos="10233"/>
-        </w:tabs>
-        <w:spacing w:after="0" w:line="240" w:lineRule="auto"/>
-        <w:ind w:left="360"/>
-        <w:rPr>
-          <w:rFonts w:eastAsia="Times New Roman" w:cs="Times New Roman"/>
-          <w:sz w:val="28"/>
-          <w:szCs w:val="28"/>
-        </w:rPr>
-      </w:pPr>
       <w:bookmarkStart w:id="0" w:name="_GoBack"/>
       <w:bookmarkEnd w:id="0"/>
     </w:p>
@@ -1246,6 +1013,709 @@
         </w:tabs>
         <w:spacing w:after="0" w:line="240" w:lineRule="auto"/>
         <w:ind w:left="360"/>
+        <w:rPr>
+          <w:rFonts w:eastAsia="Times New Roman" w:cs="Times New Roman"/>
+          <w:sz w:val="28"/>
+          <w:szCs w:val="28"/>
+        </w:rPr>
+      </w:pPr>
+    </w:p>
+    <w:p>
+      <w:pPr>
+        <w:tabs>
+          <w:tab w:val="left" w:pos="710"/>
+          <w:tab w:val="left" w:pos="3184"/>
+          <w:tab w:val="left" w:pos="5870"/>
+          <w:tab w:val="left" w:pos="10041"/>
+          <w:tab w:val="left" w:pos="10137"/>
+          <w:tab w:val="left" w:pos="10233"/>
+        </w:tabs>
+        <w:spacing w:after="0" w:line="240" w:lineRule="auto"/>
+        <w:ind w:left="360"/>
+        <w:jc w:val="both"/>
+        <w:rPr>
+          <w:rFonts w:eastAsia="Times New Roman" w:cs="Times New Roman"/>
+          <w:b/>
+          <w:sz w:val="28"/>
+          <w:szCs w:val="28"/>
+        </w:rPr>
+      </w:pPr>
+      <w:r>
+        <w:rPr>
+          <w:rFonts w:eastAsia="Times New Roman" w:cs="Times New Roman"/>
+          <w:b/>
+          <w:sz w:val="28"/>
+          <w:szCs w:val="28"/>
+        </w:rPr>
+        <w:t xml:space="preserve"> 6. Khởi động lại các service đang chạy</w:t>
+      </w:r>
+    </w:p>
+    <w:p>
+      <w:pPr>
+        <w:tabs>
+          <w:tab w:val="left" w:pos="710"/>
+          <w:tab w:val="left" w:pos="3184"/>
+          <w:tab w:val="left" w:pos="5870"/>
+          <w:tab w:val="left" w:pos="10041"/>
+          <w:tab w:val="left" w:pos="10137"/>
+          <w:tab w:val="left" w:pos="10233"/>
+        </w:tabs>
+        <w:spacing w:after="0" w:line="240" w:lineRule="auto"/>
+        <w:ind w:left="360"/>
+        <w:rPr>
+          <w:rFonts w:eastAsia="Times New Roman" w:cs="Times New Roman"/>
+          <w:sz w:val="28"/>
+          <w:szCs w:val="28"/>
+        </w:rPr>
+      </w:pPr>
+      <w:r>
+        <w:rPr>
+          <w:rFonts w:eastAsia="Times New Roman" w:cs="Times New Roman"/>
+          <w:sz w:val="28"/>
+          <w:szCs w:val="28"/>
+        </w:rPr>
+        <w:t>docker compose restart</w:t>
+      </w:r>
+    </w:p>
+    <w:p>
+      <w:pPr>
+        <w:tabs>
+          <w:tab w:val="left" w:pos="710"/>
+          <w:tab w:val="left" w:pos="3184"/>
+          <w:tab w:val="left" w:pos="5870"/>
+          <w:tab w:val="left" w:pos="10041"/>
+          <w:tab w:val="left" w:pos="10137"/>
+          <w:tab w:val="left" w:pos="10233"/>
+        </w:tabs>
+        <w:spacing w:after="0" w:line="240" w:lineRule="auto"/>
+        <w:ind w:left="360"/>
+        <w:rPr>
+          <w:rFonts w:eastAsia="Times New Roman" w:cs="Times New Roman"/>
+          <w:sz w:val="28"/>
+          <w:szCs w:val="28"/>
+        </w:rPr>
+      </w:pPr>
+    </w:p>
+    <w:p>
+      <w:pPr>
+        <w:tabs>
+          <w:tab w:val="left" w:pos="710"/>
+          <w:tab w:val="left" w:pos="3184"/>
+          <w:tab w:val="left" w:pos="5870"/>
+          <w:tab w:val="left" w:pos="10041"/>
+          <w:tab w:val="left" w:pos="10137"/>
+          <w:tab w:val="left" w:pos="10233"/>
+        </w:tabs>
+        <w:spacing w:after="0" w:line="240" w:lineRule="auto"/>
+        <w:ind w:left="360"/>
+        <w:jc w:val="both"/>
+        <w:rPr>
+          <w:rFonts w:eastAsia="Times New Roman" w:cs="Times New Roman"/>
+          <w:b/>
+          <w:sz w:val="28"/>
+          <w:szCs w:val="28"/>
+        </w:rPr>
+      </w:pPr>
+      <w:r>
+        <w:rPr>
+          <w:rFonts w:eastAsia="Times New Roman" w:cs="Times New Roman"/>
+          <w:b/>
+          <w:sz w:val="28"/>
+          <w:szCs w:val="28"/>
+        </w:rPr>
+        <w:t xml:space="preserve"> 7. Xem log các container (realtime, tương đương tail -f)</w:t>
+      </w:r>
+    </w:p>
+    <w:p>
+      <w:pPr>
+        <w:tabs>
+          <w:tab w:val="left" w:pos="710"/>
+          <w:tab w:val="left" w:pos="3184"/>
+          <w:tab w:val="left" w:pos="5870"/>
+          <w:tab w:val="left" w:pos="10041"/>
+          <w:tab w:val="left" w:pos="10137"/>
+          <w:tab w:val="left" w:pos="10233"/>
+        </w:tabs>
+        <w:spacing w:after="0" w:line="240" w:lineRule="auto"/>
+        <w:ind w:left="360"/>
+        <w:rPr>
+          <w:rFonts w:eastAsia="Times New Roman" w:cs="Times New Roman"/>
+          <w:sz w:val="28"/>
+          <w:szCs w:val="28"/>
+        </w:rPr>
+      </w:pPr>
+      <w:r>
+        <w:rPr>
+          <w:rFonts w:eastAsia="Times New Roman" w:cs="Times New Roman"/>
+          <w:sz w:val="28"/>
+          <w:szCs w:val="28"/>
+        </w:rPr>
+        <w:t>docker compose logs -f</w:t>
+      </w:r>
+    </w:p>
+    <w:p>
+      <w:pPr>
+        <w:tabs>
+          <w:tab w:val="left" w:pos="710"/>
+          <w:tab w:val="left" w:pos="3184"/>
+          <w:tab w:val="left" w:pos="5870"/>
+          <w:tab w:val="left" w:pos="10041"/>
+          <w:tab w:val="left" w:pos="10137"/>
+          <w:tab w:val="left" w:pos="10233"/>
+        </w:tabs>
+        <w:spacing w:after="0" w:line="240" w:lineRule="auto"/>
+        <w:ind w:left="360"/>
+        <w:rPr>
+          <w:rFonts w:eastAsia="Times New Roman" w:cs="Times New Roman"/>
+          <w:sz w:val="28"/>
+          <w:szCs w:val="28"/>
+        </w:rPr>
+      </w:pPr>
+    </w:p>
+    <w:p>
+      <w:pPr>
+        <w:tabs>
+          <w:tab w:val="left" w:pos="710"/>
+          <w:tab w:val="left" w:pos="3184"/>
+          <w:tab w:val="left" w:pos="5870"/>
+          <w:tab w:val="left" w:pos="10041"/>
+          <w:tab w:val="left" w:pos="10137"/>
+          <w:tab w:val="left" w:pos="10233"/>
+        </w:tabs>
+        <w:spacing w:after="0" w:line="240" w:lineRule="auto"/>
+        <w:ind w:left="360"/>
+        <w:jc w:val="both"/>
+        <w:rPr>
+          <w:rFonts w:eastAsia="Times New Roman" w:cs="Times New Roman"/>
+          <w:b/>
+          <w:sz w:val="28"/>
+          <w:szCs w:val="28"/>
+        </w:rPr>
+      </w:pPr>
+      <w:r>
+        <w:rPr>
+          <w:rFonts w:eastAsia="Times New Roman" w:cs="Times New Roman"/>
+          <w:b/>
+          <w:sz w:val="28"/>
+          <w:szCs w:val="28"/>
+        </w:rPr>
+        <w:t xml:space="preserve"> 8. Build lại các image</w:t>
+      </w:r>
+    </w:p>
+    <w:p>
+      <w:pPr>
+        <w:tabs>
+          <w:tab w:val="left" w:pos="710"/>
+          <w:tab w:val="left" w:pos="3184"/>
+          <w:tab w:val="left" w:pos="5870"/>
+          <w:tab w:val="left" w:pos="10041"/>
+          <w:tab w:val="left" w:pos="10137"/>
+          <w:tab w:val="left" w:pos="10233"/>
+        </w:tabs>
+        <w:spacing w:after="0" w:line="240" w:lineRule="auto"/>
+        <w:ind w:left="360"/>
+        <w:rPr>
+          <w:rFonts w:eastAsia="Times New Roman" w:cs="Times New Roman"/>
+          <w:sz w:val="28"/>
+          <w:szCs w:val="28"/>
+        </w:rPr>
+      </w:pPr>
+      <w:r>
+        <w:rPr>
+          <w:rFonts w:eastAsia="Times New Roman" w:cs="Times New Roman"/>
+          <w:sz w:val="28"/>
+          <w:szCs w:val="28"/>
+        </w:rPr>
+        <w:t>docker compose build</w:t>
+      </w:r>
+    </w:p>
+    <w:p>
+      <w:pPr>
+        <w:tabs>
+          <w:tab w:val="left" w:pos="710"/>
+          <w:tab w:val="left" w:pos="3184"/>
+          <w:tab w:val="left" w:pos="5870"/>
+          <w:tab w:val="left" w:pos="10041"/>
+          <w:tab w:val="left" w:pos="10137"/>
+          <w:tab w:val="left" w:pos="10233"/>
+        </w:tabs>
+        <w:spacing w:after="0" w:line="240" w:lineRule="auto"/>
+        <w:ind w:left="360"/>
+        <w:rPr>
+          <w:rFonts w:eastAsia="Times New Roman" w:cs="Times New Roman"/>
+          <w:sz w:val="28"/>
+          <w:szCs w:val="28"/>
+        </w:rPr>
+      </w:pPr>
+    </w:p>
+    <w:p>
+      <w:pPr>
+        <w:tabs>
+          <w:tab w:val="left" w:pos="710"/>
+          <w:tab w:val="left" w:pos="3184"/>
+          <w:tab w:val="left" w:pos="5870"/>
+          <w:tab w:val="left" w:pos="10041"/>
+          <w:tab w:val="left" w:pos="10137"/>
+          <w:tab w:val="left" w:pos="10233"/>
+        </w:tabs>
+        <w:spacing w:after="0" w:line="240" w:lineRule="auto"/>
+        <w:ind w:left="360"/>
+        <w:jc w:val="both"/>
+        <w:rPr>
+          <w:rFonts w:eastAsia="Times New Roman" w:cs="Times New Roman"/>
+          <w:b/>
+          <w:sz w:val="28"/>
+          <w:szCs w:val="28"/>
+        </w:rPr>
+      </w:pPr>
+      <w:r>
+        <w:rPr>
+          <w:rFonts w:eastAsia="Times New Roman" w:cs="Times New Roman"/>
+          <w:b/>
+          <w:sz w:val="28"/>
+          <w:szCs w:val="28"/>
+        </w:rPr>
+        <w:t xml:space="preserve"> 9. Thực thi lệnh trong container đang chạy (ví dụ mở bash trong service "web")</w:t>
+      </w:r>
+    </w:p>
+    <w:p>
+      <w:pPr>
+        <w:tabs>
+          <w:tab w:val="left" w:pos="710"/>
+          <w:tab w:val="left" w:pos="3184"/>
+          <w:tab w:val="left" w:pos="5870"/>
+          <w:tab w:val="left" w:pos="10041"/>
+          <w:tab w:val="left" w:pos="10137"/>
+          <w:tab w:val="left" w:pos="10233"/>
+        </w:tabs>
+        <w:spacing w:after="0" w:line="240" w:lineRule="auto"/>
+        <w:ind w:left="360"/>
+        <w:rPr>
+          <w:rFonts w:eastAsia="Times New Roman" w:cs="Times New Roman"/>
+          <w:sz w:val="28"/>
+          <w:szCs w:val="28"/>
+        </w:rPr>
+      </w:pPr>
+      <w:r>
+        <w:rPr>
+          <w:rFonts w:eastAsia="Times New Roman" w:cs="Times New Roman"/>
+          <w:sz w:val="28"/>
+          <w:szCs w:val="28"/>
+        </w:rPr>
+        <w:t>docker compose exec web bash</w:t>
+      </w:r>
+    </w:p>
+    <w:p>
+      <w:pPr>
+        <w:tabs>
+          <w:tab w:val="left" w:pos="710"/>
+          <w:tab w:val="left" w:pos="3184"/>
+          <w:tab w:val="left" w:pos="5870"/>
+          <w:tab w:val="left" w:pos="10041"/>
+          <w:tab w:val="left" w:pos="10137"/>
+          <w:tab w:val="left" w:pos="10233"/>
+        </w:tabs>
+        <w:spacing w:after="0" w:line="240" w:lineRule="auto"/>
+        <w:ind w:left="360"/>
+        <w:rPr>
+          <w:rFonts w:eastAsia="Times New Roman" w:cs="Times New Roman"/>
+          <w:sz w:val="28"/>
+          <w:szCs w:val="28"/>
+        </w:rPr>
+      </w:pPr>
+    </w:p>
+    <w:p>
+      <w:pPr>
+        <w:tabs>
+          <w:tab w:val="left" w:pos="710"/>
+          <w:tab w:val="left" w:pos="3184"/>
+          <w:tab w:val="left" w:pos="5870"/>
+          <w:tab w:val="left" w:pos="10041"/>
+          <w:tab w:val="left" w:pos="10137"/>
+          <w:tab w:val="left" w:pos="10233"/>
+        </w:tabs>
+        <w:spacing w:after="0" w:line="240" w:lineRule="auto"/>
+        <w:ind w:left="360"/>
+        <w:jc w:val="both"/>
+        <w:rPr>
+          <w:rFonts w:eastAsia="Times New Roman" w:cs="Times New Roman"/>
+          <w:b/>
+          <w:sz w:val="28"/>
+          <w:szCs w:val="28"/>
+        </w:rPr>
+      </w:pPr>
+      <w:r>
+        <w:rPr>
+          <w:rFonts w:eastAsia="Times New Roman" w:cs="Times New Roman"/>
+          <w:b/>
+          <w:sz w:val="28"/>
+          <w:szCs w:val="28"/>
+        </w:rPr>
+        <w:t xml:space="preserve"> 10. Dừng và xóa container, đồng thời xóa volume</w:t>
+      </w:r>
+    </w:p>
+    <w:p>
+      <w:pPr>
+        <w:tabs>
+          <w:tab w:val="left" w:pos="710"/>
+          <w:tab w:val="left" w:pos="3184"/>
+          <w:tab w:val="left" w:pos="5870"/>
+          <w:tab w:val="left" w:pos="10041"/>
+          <w:tab w:val="left" w:pos="10137"/>
+          <w:tab w:val="left" w:pos="10233"/>
+        </w:tabs>
+        <w:spacing w:after="0" w:line="240" w:lineRule="auto"/>
+        <w:ind w:left="360"/>
+        <w:rPr>
+          <w:rFonts w:eastAsia="Times New Roman" w:cs="Times New Roman"/>
+          <w:sz w:val="28"/>
+          <w:szCs w:val="28"/>
+        </w:rPr>
+      </w:pPr>
+      <w:r>
+        <w:rPr>
+          <w:rFonts w:eastAsia="Times New Roman" w:cs="Times New Roman"/>
+          <w:sz w:val="28"/>
+          <w:szCs w:val="28"/>
+        </w:rPr>
+        <w:t>docker compose down -v</w:t>
+      </w:r>
+    </w:p>
+    <w:p>
+      <w:pPr>
+        <w:tabs>
+          <w:tab w:val="left" w:pos="710"/>
+          <w:tab w:val="left" w:pos="3184"/>
+          <w:tab w:val="left" w:pos="5870"/>
+          <w:tab w:val="left" w:pos="10041"/>
+          <w:tab w:val="left" w:pos="10137"/>
+          <w:tab w:val="left" w:pos="10233"/>
+        </w:tabs>
+        <w:spacing w:after="0" w:line="240" w:lineRule="auto"/>
+        <w:ind w:left="360"/>
+        <w:rPr>
+          <w:rFonts w:eastAsia="Times New Roman" w:cs="Times New Roman"/>
+          <w:sz w:val="28"/>
+          <w:szCs w:val="28"/>
+        </w:rPr>
+      </w:pPr>
+    </w:p>
+    <w:p>
+      <w:pPr>
+        <w:tabs>
+          <w:tab w:val="left" w:pos="710"/>
+          <w:tab w:val="left" w:pos="3184"/>
+          <w:tab w:val="left" w:pos="5870"/>
+          <w:tab w:val="left" w:pos="10041"/>
+          <w:tab w:val="left" w:pos="10137"/>
+          <w:tab w:val="left" w:pos="10233"/>
+        </w:tabs>
+        <w:spacing w:after="0" w:line="240" w:lineRule="auto"/>
+        <w:ind w:left="360"/>
+        <w:jc w:val="both"/>
+        <w:rPr>
+          <w:rFonts w:eastAsia="Times New Roman" w:cs="Times New Roman"/>
+          <w:b/>
+          <w:sz w:val="28"/>
+          <w:szCs w:val="28"/>
+        </w:rPr>
+      </w:pPr>
+      <w:r>
+        <w:rPr>
+          <w:rFonts w:eastAsia="Times New Roman" w:cs="Times New Roman"/>
+          <w:b/>
+          <w:sz w:val="28"/>
+          <w:szCs w:val="28"/>
+        </w:rPr>
+        <w:t xml:space="preserve"> 11. Chạy một lệnh trong service mà không cần container đang chạy sẵn</w:t>
+      </w:r>
+    </w:p>
+    <w:p>
+      <w:pPr>
+        <w:tabs>
+          <w:tab w:val="left" w:pos="710"/>
+          <w:tab w:val="left" w:pos="3184"/>
+          <w:tab w:val="left" w:pos="5870"/>
+          <w:tab w:val="left" w:pos="10041"/>
+          <w:tab w:val="left" w:pos="10137"/>
+          <w:tab w:val="left" w:pos="10233"/>
+        </w:tabs>
+        <w:spacing w:after="0" w:line="240" w:lineRule="auto"/>
+        <w:ind w:left="360"/>
+        <w:rPr>
+          <w:rFonts w:eastAsia="Times New Roman" w:cs="Times New Roman"/>
+          <w:sz w:val="28"/>
+          <w:szCs w:val="28"/>
+        </w:rPr>
+      </w:pPr>
+      <w:r>
+        <w:rPr>
+          <w:rFonts w:eastAsia="Times New Roman" w:cs="Times New Roman"/>
+          <w:sz w:val="28"/>
+          <w:szCs w:val="28"/>
+        </w:rPr>
+        <w:t>docker compose run web npm install</w:t>
+      </w:r>
+    </w:p>
+    <w:p>
+      <w:pPr>
+        <w:tabs>
+          <w:tab w:val="left" w:pos="710"/>
+          <w:tab w:val="left" w:pos="3184"/>
+          <w:tab w:val="left" w:pos="5870"/>
+          <w:tab w:val="left" w:pos="10041"/>
+          <w:tab w:val="left" w:pos="10137"/>
+          <w:tab w:val="left" w:pos="10233"/>
+        </w:tabs>
+        <w:spacing w:after="0" w:line="240" w:lineRule="auto"/>
+        <w:ind w:left="360"/>
+        <w:rPr>
+          <w:rFonts w:eastAsia="Times New Roman" w:cs="Times New Roman"/>
+          <w:sz w:val="28"/>
+          <w:szCs w:val="28"/>
+        </w:rPr>
+      </w:pPr>
+    </w:p>
+    <w:p>
+      <w:pPr>
+        <w:tabs>
+          <w:tab w:val="left" w:pos="710"/>
+          <w:tab w:val="left" w:pos="3184"/>
+          <w:tab w:val="left" w:pos="5870"/>
+          <w:tab w:val="left" w:pos="10041"/>
+          <w:tab w:val="left" w:pos="10137"/>
+          <w:tab w:val="left" w:pos="10233"/>
+        </w:tabs>
+        <w:spacing w:after="0" w:line="240" w:lineRule="auto"/>
+        <w:ind w:left="360"/>
+        <w:jc w:val="both"/>
+        <w:rPr>
+          <w:rFonts w:eastAsia="Times New Roman" w:cs="Times New Roman"/>
+          <w:b/>
+          <w:sz w:val="28"/>
+          <w:szCs w:val="28"/>
+        </w:rPr>
+      </w:pPr>
+      <w:r>
+        <w:rPr>
+          <w:rFonts w:eastAsia="Times New Roman" w:cs="Times New Roman"/>
+          <w:b/>
+          <w:sz w:val="28"/>
+          <w:szCs w:val="28"/>
+        </w:rPr>
+        <w:t xml:space="preserve"> 12. Dừng một service cụ thể</w:t>
+      </w:r>
+    </w:p>
+    <w:p>
+      <w:pPr>
+        <w:tabs>
+          <w:tab w:val="left" w:pos="710"/>
+          <w:tab w:val="left" w:pos="3184"/>
+          <w:tab w:val="left" w:pos="5870"/>
+          <w:tab w:val="left" w:pos="10041"/>
+          <w:tab w:val="left" w:pos="10137"/>
+          <w:tab w:val="left" w:pos="10233"/>
+        </w:tabs>
+        <w:spacing w:after="0" w:line="240" w:lineRule="auto"/>
+        <w:ind w:left="360"/>
+        <w:rPr>
+          <w:rFonts w:eastAsia="Times New Roman" w:cs="Times New Roman"/>
+          <w:sz w:val="28"/>
+          <w:szCs w:val="28"/>
+        </w:rPr>
+      </w:pPr>
+      <w:r>
+        <w:rPr>
+          <w:rFonts w:eastAsia="Times New Roman" w:cs="Times New Roman"/>
+          <w:sz w:val="28"/>
+          <w:szCs w:val="28"/>
+        </w:rPr>
+        <w:t>docker compose stop web</w:t>
+      </w:r>
+    </w:p>
+    <w:p>
+      <w:pPr>
+        <w:tabs>
+          <w:tab w:val="left" w:pos="710"/>
+          <w:tab w:val="left" w:pos="3184"/>
+          <w:tab w:val="left" w:pos="5870"/>
+          <w:tab w:val="left" w:pos="10041"/>
+          <w:tab w:val="left" w:pos="10137"/>
+          <w:tab w:val="left" w:pos="10233"/>
+        </w:tabs>
+        <w:spacing w:after="0" w:line="240" w:lineRule="auto"/>
+        <w:ind w:left="360"/>
+        <w:rPr>
+          <w:rFonts w:eastAsia="Times New Roman" w:cs="Times New Roman"/>
+          <w:sz w:val="28"/>
+          <w:szCs w:val="28"/>
+        </w:rPr>
+      </w:pPr>
+    </w:p>
+    <w:p>
+      <w:pPr>
+        <w:tabs>
+          <w:tab w:val="left" w:pos="710"/>
+          <w:tab w:val="left" w:pos="3184"/>
+          <w:tab w:val="left" w:pos="5870"/>
+          <w:tab w:val="left" w:pos="10041"/>
+          <w:tab w:val="left" w:pos="10137"/>
+          <w:tab w:val="left" w:pos="10233"/>
+        </w:tabs>
+        <w:spacing w:after="0" w:line="240" w:lineRule="auto"/>
+        <w:ind w:left="360"/>
+        <w:jc w:val="both"/>
+        <w:rPr>
+          <w:rFonts w:eastAsia="Times New Roman" w:cs="Times New Roman"/>
+          <w:b/>
+          <w:sz w:val="28"/>
+          <w:szCs w:val="28"/>
+        </w:rPr>
+      </w:pPr>
+      <w:r>
+        <w:rPr>
+          <w:rFonts w:eastAsia="Times New Roman" w:cs="Times New Roman"/>
+          <w:b/>
+          <w:sz w:val="28"/>
+          <w:szCs w:val="28"/>
+        </w:rPr>
+        <w:t xml:space="preserve"> 13. Xóa container đã dừng của một service</w:t>
+      </w:r>
+    </w:p>
+    <w:p>
+      <w:pPr>
+        <w:tabs>
+          <w:tab w:val="left" w:pos="710"/>
+          <w:tab w:val="left" w:pos="3184"/>
+          <w:tab w:val="left" w:pos="5870"/>
+          <w:tab w:val="left" w:pos="10041"/>
+          <w:tab w:val="left" w:pos="10137"/>
+          <w:tab w:val="left" w:pos="10233"/>
+        </w:tabs>
+        <w:spacing w:after="0" w:line="240" w:lineRule="auto"/>
+        <w:ind w:left="360"/>
+        <w:rPr>
+          <w:rFonts w:eastAsia="Times New Roman" w:cs="Times New Roman"/>
+          <w:sz w:val="28"/>
+          <w:szCs w:val="28"/>
+        </w:rPr>
+      </w:pPr>
+      <w:r>
+        <w:rPr>
+          <w:rFonts w:eastAsia="Times New Roman" w:cs="Times New Roman"/>
+          <w:sz w:val="28"/>
+          <w:szCs w:val="28"/>
+        </w:rPr>
+        <w:t>docker compose rm web</w:t>
+      </w:r>
+    </w:p>
+    <w:p>
+      <w:pPr>
+        <w:tabs>
+          <w:tab w:val="left" w:pos="710"/>
+          <w:tab w:val="left" w:pos="3184"/>
+          <w:tab w:val="left" w:pos="5870"/>
+          <w:tab w:val="left" w:pos="10041"/>
+          <w:tab w:val="left" w:pos="10137"/>
+          <w:tab w:val="left" w:pos="10233"/>
+        </w:tabs>
+        <w:spacing w:after="0" w:line="240" w:lineRule="auto"/>
+        <w:ind w:left="360"/>
+        <w:rPr>
+          <w:rFonts w:eastAsia="Times New Roman" w:cs="Times New Roman"/>
+          <w:sz w:val="28"/>
+          <w:szCs w:val="28"/>
+        </w:rPr>
+      </w:pPr>
+    </w:p>
+    <w:p>
+      <w:pPr>
+        <w:tabs>
+          <w:tab w:val="left" w:pos="710"/>
+          <w:tab w:val="left" w:pos="3184"/>
+          <w:tab w:val="left" w:pos="5870"/>
+          <w:tab w:val="left" w:pos="10041"/>
+          <w:tab w:val="left" w:pos="10137"/>
+          <w:tab w:val="left" w:pos="10233"/>
+        </w:tabs>
+        <w:spacing w:after="0" w:line="240" w:lineRule="auto"/>
+        <w:ind w:left="360"/>
+        <w:jc w:val="both"/>
+        <w:rPr>
+          <w:rFonts w:eastAsia="Times New Roman" w:cs="Times New Roman"/>
+          <w:b/>
+          <w:sz w:val="28"/>
+          <w:szCs w:val="28"/>
+        </w:rPr>
+      </w:pPr>
+      <w:r>
+        <w:rPr>
+          <w:rFonts w:eastAsia="Times New Roman" w:cs="Times New Roman"/>
+          <w:b/>
+          <w:sz w:val="28"/>
+          <w:szCs w:val="28"/>
+        </w:rPr>
+        <w:t xml:space="preserve"> 14. Hiển thị file docker-compose.yml sau khi hợp nhất và xử lý biến</w:t>
+      </w:r>
+    </w:p>
+    <w:p>
+      <w:pPr>
+        <w:tabs>
+          <w:tab w:val="left" w:pos="710"/>
+          <w:tab w:val="left" w:pos="3184"/>
+          <w:tab w:val="left" w:pos="5870"/>
+          <w:tab w:val="left" w:pos="10041"/>
+          <w:tab w:val="left" w:pos="10137"/>
+          <w:tab w:val="left" w:pos="10233"/>
+        </w:tabs>
+        <w:spacing w:after="0" w:line="240" w:lineRule="auto"/>
+        <w:ind w:left="360"/>
+        <w:rPr>
+          <w:rFonts w:eastAsia="Times New Roman" w:cs="Times New Roman"/>
+          <w:sz w:val="28"/>
+          <w:szCs w:val="28"/>
+        </w:rPr>
+      </w:pPr>
+      <w:r>
+        <w:rPr>
+          <w:rFonts w:eastAsia="Times New Roman" w:cs="Times New Roman"/>
+          <w:sz w:val="28"/>
+          <w:szCs w:val="28"/>
+        </w:rPr>
+        <w:t>docker compose config</w:t>
+      </w:r>
+    </w:p>
+    <w:p>
+      <w:pPr>
+        <w:tabs>
+          <w:tab w:val="left" w:pos="710"/>
+          <w:tab w:val="left" w:pos="3184"/>
+          <w:tab w:val="left" w:pos="5870"/>
+          <w:tab w:val="left" w:pos="10041"/>
+          <w:tab w:val="left" w:pos="10137"/>
+          <w:tab w:val="left" w:pos="10233"/>
+        </w:tabs>
+        <w:spacing w:after="0" w:line="240" w:lineRule="auto"/>
+        <w:ind w:left="360"/>
+        <w:rPr>
+          <w:rFonts w:eastAsia="Times New Roman" w:cs="Times New Roman"/>
+          <w:sz w:val="28"/>
+          <w:szCs w:val="28"/>
+        </w:rPr>
+      </w:pPr>
+    </w:p>
+    <w:p>
+      <w:pPr>
+        <w:tabs>
+          <w:tab w:val="left" w:pos="710"/>
+          <w:tab w:val="left" w:pos="3184"/>
+          <w:tab w:val="left" w:pos="5870"/>
+          <w:tab w:val="left" w:pos="10041"/>
+          <w:tab w:val="left" w:pos="10137"/>
+          <w:tab w:val="left" w:pos="10233"/>
+        </w:tabs>
+        <w:spacing w:after="0" w:line="240" w:lineRule="auto"/>
+        <w:ind w:left="360"/>
         <w:jc w:val="both"/>
         <w:rPr>
           <w:rFonts w:eastAsia="Times New Roman" w:cs="Times New Roman"/>
@@ -1574,6 +2044,7 @@
           <w:sz w:val="28"/>
           <w:szCs w:val="28"/>
         </w:rPr>
+        <w:lastRenderedPageBreak/>
         <w:tab/>
       </w:r>
       <w:r>
@@ -2332,7 +2803,6 @@
           <w:sz w:val="28"/>
           <w:szCs w:val="28"/>
         </w:rPr>
-        <w:lastRenderedPageBreak/>
         <w:tab/>
       </w:r>
       <w:r>
@@ -2941,6 +3411,7 @@
           <w:sz w:val="28"/>
           <w:szCs w:val="28"/>
         </w:rPr>
+        <w:lastRenderedPageBreak/>
         <w:tab/>
       </w:r>
       <w:r>
@@ -3711,7 +4182,6 @@
           <w:sz w:val="28"/>
           <w:szCs w:val="28"/>
         </w:rPr>
-        <w:lastRenderedPageBreak/>
         <w:tab/>
       </w:r>
       <w:r>
@@ -4320,6 +4790,7 @@
           <w:sz w:val="28"/>
           <w:szCs w:val="28"/>
         </w:rPr>
+        <w:lastRenderedPageBreak/>
         <w:tab/>
       </w:r>
       <w:r>
@@ -5078,7 +5549,6 @@
           <w:sz w:val="28"/>
           <w:szCs w:val="28"/>
         </w:rPr>
-        <w:lastRenderedPageBreak/>
         <w:tab/>
       </w:r>
       <w:r>
@@ -5687,6 +6157,7 @@
           <w:sz w:val="28"/>
           <w:szCs w:val="28"/>
         </w:rPr>
+        <w:lastRenderedPageBreak/>
         <w:tab/>
       </w:r>
       <w:r>
@@ -6403,7 +6874,6 @@
           <w:sz w:val="28"/>
           <w:szCs w:val="28"/>
         </w:rPr>
-        <w:lastRenderedPageBreak/>
         <w:t>Phần 3:</w:t>
       </w:r>
       <w:r>
@@ -6949,6 +7419,7 @@
           <w:sz w:val="28"/>
           <w:szCs w:val="28"/>
         </w:rPr>
+        <w:lastRenderedPageBreak/>
         <w:tab/>
       </w:r>
       <w:r>
@@ -7625,7 +8096,6 @@
           <w:sz w:val="28"/>
           <w:szCs w:val="28"/>
         </w:rPr>
-        <w:lastRenderedPageBreak/>
         <w:tab/>
       </w:r>
       <w:r>
@@ -8131,6 +8601,7 @@
           <w:sz w:val="28"/>
           <w:szCs w:val="28"/>
         </w:rPr>
+        <w:lastRenderedPageBreak/>
         <w:tab/>
       </w:r>
       <w:r>
@@ -8771,7 +9242,6 @@
           <w:sz w:val="28"/>
           <w:szCs w:val="28"/>
         </w:rPr>
-        <w:lastRenderedPageBreak/>
         <w:tab/>
       </w:r>
       <w:r>
@@ -9274,6 +9744,7 @@
           <w:sz w:val="28"/>
           <w:szCs w:val="28"/>
         </w:rPr>
+        <w:lastRenderedPageBreak/>
         <w:tab/>
       </w:r>
       <w:r>
@@ -10028,7 +10499,6 @@
           <w:sz w:val="28"/>
           <w:szCs w:val="28"/>
         </w:rPr>
-        <w:lastRenderedPageBreak/>
         <w:tab/>
       </w:r>
       <w:r>
@@ -10558,6 +11028,7 @@
           <w:sz w:val="28"/>
           <w:szCs w:val="28"/>
         </w:rPr>
+        <w:lastRenderedPageBreak/>
         <w:tab/>
       </w:r>
       <w:r>
@@ -11324,7 +11795,6 @@
           <w:sz w:val="28"/>
           <w:szCs w:val="28"/>
         </w:rPr>
-        <w:lastRenderedPageBreak/>
         <w:tab/>
       </w:r>
       <w:r>
@@ -11854,6 +12324,7 @@
           <w:sz w:val="28"/>
           <w:szCs w:val="28"/>
         </w:rPr>
+        <w:lastRenderedPageBreak/>
         <w:tab/>
       </w:r>
       <w:r>
@@ -12675,7 +13146,6 @@
           <w:sz w:val="28"/>
           <w:szCs w:val="28"/>
         </w:rPr>
-        <w:lastRenderedPageBreak/>
         <w:tab/>
       </w:r>
       <w:r>

</xml_diff>